<commit_message>
recommitted to avoid large file in commit history
</commit_message>
<xml_diff>
--- a/final-report/UDLReport_draft.docx
+++ b/final-report/UDLReport_draft.docx
@@ -5173,27 +5173,14 @@
       <w:r>
         <w:t xml:space="preserve">Figure </w:t>
       </w:r>
-      <w:r>
-        <w:fldChar w:fldCharType="begin"/>
-      </w:r>
-      <w:r>
-        <w:instrText xml:space="preserve"> SEQ Figure \* ARABIC </w:instrText>
-      </w:r>
-      <w:r>
-        <w:fldChar w:fldCharType="separate"/>
-      </w:r>
-      <w:r>
-        <w:rPr>
-          <w:noProof/>
-        </w:rPr>
-        <w:t>1</w:t>
-      </w:r>
-      <w:r>
-        <w:rPr>
-          <w:noProof/>
-        </w:rPr>
-        <w:fldChar w:fldCharType="end"/>
-      </w:r>
+      <w:fldSimple w:instr=" SEQ Figure \* ARABIC ">
+        <w:r>
+          <w:rPr>
+            <w:noProof/>
+          </w:rPr>
+          <w:t>1</w:t>
+        </w:r>
+      </w:fldSimple>
       <w:r>
         <w:t xml:space="preserve">: </w:t>
       </w:r>
@@ -6517,27 +6504,14 @@
       <w:r>
         <w:t xml:space="preserve">Figure </w:t>
       </w:r>
-      <w:r>
-        <w:fldChar w:fldCharType="begin"/>
-      </w:r>
-      <w:r>
-        <w:instrText xml:space="preserve"> SEQ Figure \* ARABIC </w:instrText>
-      </w:r>
-      <w:r>
-        <w:fldChar w:fldCharType="separate"/>
-      </w:r>
-      <w:r>
-        <w:rPr>
-          <w:noProof/>
-        </w:rPr>
-        <w:t>2</w:t>
-      </w:r>
-      <w:r>
-        <w:rPr>
-          <w:noProof/>
-        </w:rPr>
-        <w:fldChar w:fldCharType="end"/>
-      </w:r>
+      <w:fldSimple w:instr=" SEQ Figure \* ARABIC ">
+        <w:r>
+          <w:rPr>
+            <w:noProof/>
+          </w:rPr>
+          <w:t>2</w:t>
+        </w:r>
+      </w:fldSimple>
       <w:r>
         <w:t>: CEC Sensor Data - 6</w:t>
       </w:r>
@@ -6647,27 +6621,14 @@
       <w:r>
         <w:t xml:space="preserve">Figure </w:t>
       </w:r>
-      <w:r>
-        <w:fldChar w:fldCharType="begin"/>
-      </w:r>
-      <w:r>
-        <w:instrText xml:space="preserve"> SEQ Figure \* ARABIC </w:instrText>
-      </w:r>
-      <w:r>
-        <w:fldChar w:fldCharType="separate"/>
-      </w:r>
-      <w:r>
-        <w:rPr>
-          <w:noProof/>
-        </w:rPr>
-        <w:t>3</w:t>
-      </w:r>
-      <w:r>
-        <w:rPr>
-          <w:noProof/>
-        </w:rPr>
-        <w:fldChar w:fldCharType="end"/>
-      </w:r>
+      <w:fldSimple w:instr=" SEQ Figure \* ARABIC ">
+        <w:r>
+          <w:rPr>
+            <w:noProof/>
+          </w:rPr>
+          <w:t>3</w:t>
+        </w:r>
+      </w:fldSimple>
       <w:r>
         <w:t>: CEC Sensor Data - 2 Sensors, 2-Year Duration</w:t>
       </w:r>
@@ -8680,27 +8641,14 @@
       <w:r>
         <w:t xml:space="preserve">Figure </w:t>
       </w:r>
-      <w:r>
-        <w:fldChar w:fldCharType="begin"/>
-      </w:r>
-      <w:r>
-        <w:instrText xml:space="preserve"> SEQ Figure \* ARABIC </w:instrText>
-      </w:r>
-      <w:r>
-        <w:fldChar w:fldCharType="separate"/>
-      </w:r>
-      <w:r>
-        <w:rPr>
-          <w:noProof/>
-        </w:rPr>
-        <w:t>4</w:t>
-      </w:r>
-      <w:r>
-        <w:rPr>
-          <w:noProof/>
-        </w:rPr>
-        <w:fldChar w:fldCharType="end"/>
-      </w:r>
+      <w:fldSimple w:instr=" SEQ Figure \* ARABIC ">
+        <w:r>
+          <w:rPr>
+            <w:noProof/>
+          </w:rPr>
+          <w:t>4</w:t>
+        </w:r>
+      </w:fldSimple>
       <w:r>
         <w:t>: Anomaly Detection Framework</w:t>
       </w:r>
@@ -9491,27 +9439,14 @@
       <w:r>
         <w:t xml:space="preserve">Figure </w:t>
       </w:r>
-      <w:r>
-        <w:fldChar w:fldCharType="begin"/>
-      </w:r>
-      <w:r>
-        <w:instrText xml:space="preserve"> SEQ Figure \* ARABIC </w:instrText>
-      </w:r>
-      <w:r>
-        <w:fldChar w:fldCharType="separate"/>
-      </w:r>
-      <w:r>
-        <w:rPr>
-          <w:noProof/>
-        </w:rPr>
-        <w:t>5</w:t>
-      </w:r>
-      <w:r>
-        <w:rPr>
-          <w:noProof/>
-        </w:rPr>
-        <w:fldChar w:fldCharType="end"/>
-      </w:r>
+      <w:fldSimple w:instr=" SEQ Figure \* ARABIC ">
+        <w:r>
+          <w:rPr>
+            <w:noProof/>
+          </w:rPr>
+          <w:t>5</w:t>
+        </w:r>
+      </w:fldSimple>
       <w:r>
         <w:t>: Alternate Anomaly Detection Framework</w:t>
       </w:r>
@@ -9783,27 +9718,14 @@
       <w:r>
         <w:t xml:space="preserve">Figure </w:t>
       </w:r>
-      <w:r>
-        <w:fldChar w:fldCharType="begin"/>
-      </w:r>
-      <w:r>
-        <w:instrText xml:space="preserve"> SEQ Figure \* ARABIC </w:instrText>
-      </w:r>
-      <w:r>
-        <w:fldChar w:fldCharType="separate"/>
-      </w:r>
-      <w:r>
-        <w:rPr>
-          <w:noProof/>
-        </w:rPr>
-        <w:t>6</w:t>
-      </w:r>
-      <w:r>
-        <w:rPr>
-          <w:noProof/>
-        </w:rPr>
-        <w:fldChar w:fldCharType="end"/>
-      </w:r>
+      <w:fldSimple w:instr=" SEQ Figure \* ARABIC ">
+        <w:r>
+          <w:rPr>
+            <w:noProof/>
+          </w:rPr>
+          <w:t>6</w:t>
+        </w:r>
+      </w:fldSimple>
       <w:r>
         <w:t xml:space="preserve">: </w:t>
       </w:r>
@@ -11593,27 +11515,14 @@
       <w:r>
         <w:t xml:space="preserve">Figure </w:t>
       </w:r>
-      <w:r>
-        <w:fldChar w:fldCharType="begin"/>
-      </w:r>
-      <w:r>
-        <w:instrText xml:space="preserve"> SEQ Figure \* ARABIC </w:instrText>
-      </w:r>
-      <w:r>
-        <w:fldChar w:fldCharType="separate"/>
-      </w:r>
-      <w:r>
-        <w:rPr>
-          <w:noProof/>
-        </w:rPr>
-        <w:t>7</w:t>
-      </w:r>
-      <w:r>
-        <w:rPr>
-          <w:noProof/>
-        </w:rPr>
-        <w:fldChar w:fldCharType="end"/>
-      </w:r>
+      <w:fldSimple w:instr=" SEQ Figure \* ARABIC ">
+        <w:r>
+          <w:rPr>
+            <w:noProof/>
+          </w:rPr>
+          <w:t>7</w:t>
+        </w:r>
+      </w:fldSimple>
       <w:r>
         <w:t>: Long Short-Term Memory Encoder-Decoder Model</w:t>
       </w:r>
@@ -11881,27 +11790,14 @@
       <w:r>
         <w:t xml:space="preserve">Figure </w:t>
       </w:r>
-      <w:r>
-        <w:fldChar w:fldCharType="begin"/>
-      </w:r>
-      <w:r>
-        <w:instrText xml:space="preserve"> SEQ Figure \* ARABIC </w:instrText>
-      </w:r>
-      <w:r>
-        <w:fldChar w:fldCharType="separate"/>
-      </w:r>
-      <w:r>
-        <w:rPr>
-          <w:noProof/>
-        </w:rPr>
-        <w:t>8</w:t>
-      </w:r>
-      <w:r>
-        <w:rPr>
-          <w:noProof/>
-        </w:rPr>
-        <w:fldChar w:fldCharType="end"/>
-      </w:r>
+      <w:fldSimple w:instr=" SEQ Figure \* ARABIC ">
+        <w:r>
+          <w:rPr>
+            <w:noProof/>
+          </w:rPr>
+          <w:t>8</w:t>
+        </w:r>
+      </w:fldSimple>
       <w:r>
         <w:t>: Sequence Reconstruction and Next Point Prediction</w:t>
       </w:r>
@@ -12450,27 +12346,14 @@
       <w:r>
         <w:t xml:space="preserve">Figure </w:t>
       </w:r>
-      <w:r>
-        <w:fldChar w:fldCharType="begin"/>
-      </w:r>
-      <w:r>
-        <w:instrText xml:space="preserve"> SEQ Figure \* ARABIC </w:instrText>
-      </w:r>
-      <w:r>
-        <w:fldChar w:fldCharType="separate"/>
-      </w:r>
-      <w:r>
-        <w:rPr>
-          <w:noProof/>
-        </w:rPr>
-        <w:t>9</w:t>
-      </w:r>
-      <w:r>
-        <w:rPr>
-          <w:noProof/>
-        </w:rPr>
-        <w:fldChar w:fldCharType="end"/>
-      </w:r>
+      <w:fldSimple w:instr=" SEQ Figure \* ARABIC ">
+        <w:r>
+          <w:rPr>
+            <w:noProof/>
+          </w:rPr>
+          <w:t>9</w:t>
+        </w:r>
+      </w:fldSimple>
       <w:r>
         <w:t>: Model Pipeline Schematic</w:t>
       </w:r>
@@ -13198,27 +13081,14 @@
       <w:r>
         <w:t xml:space="preserve">Table </w:t>
       </w:r>
-      <w:r>
-        <w:fldChar w:fldCharType="begin"/>
-      </w:r>
-      <w:r>
-        <w:instrText xml:space="preserve"> SEQ Table \* ARABIC </w:instrText>
-      </w:r>
-      <w:r>
-        <w:fldChar w:fldCharType="separate"/>
-      </w:r>
-      <w:r>
-        <w:rPr>
-          <w:noProof/>
-        </w:rPr>
-        <w:t>2</w:t>
-      </w:r>
-      <w:r>
-        <w:rPr>
-          <w:noProof/>
-        </w:rPr>
-        <w:fldChar w:fldCharType="end"/>
-      </w:r>
+      <w:fldSimple w:instr=" SEQ Table \* ARABIC ">
+        <w:r>
+          <w:rPr>
+            <w:noProof/>
+          </w:rPr>
+          <w:t>2</w:t>
+        </w:r>
+      </w:fldSimple>
       <w:r>
         <w:t>: CEC Sensors used in Model Testing</w:t>
       </w:r>
@@ -15236,12 +15106,70 @@
         <w:t xml:space="preserve"> </w:t>
       </w:r>
     </w:p>
-    <w:p/>
-    <w:p/>
-    <w:p/>
-    <w:p/>
-    <w:p/>
     <w:p>
+      <w:pPr>
+        <w:jc w:val="center"/>
+      </w:pPr>
+      <w:r>
+        <w:rPr>
+          <w:noProof/>
+        </w:rPr>
+        <w:drawing>
+          <wp:anchor distT="0" distB="0" distL="114300" distR="114300" simplePos="0" relativeHeight="251658240" behindDoc="0" locked="0" layoutInCell="1" allowOverlap="1" wp14:anchorId="75FE8D9C" wp14:editId="0BDD61C4">
+            <wp:simplePos x="914400" y="2943225"/>
+            <wp:positionH relativeFrom="page">
+              <wp:align>center</wp:align>
+            </wp:positionH>
+            <wp:positionV relativeFrom="paragraph">
+              <wp:posOffset>0</wp:posOffset>
+            </wp:positionV>
+            <wp:extent cx="5947200" cy="1519200"/>
+            <wp:effectExtent l="0" t="0" r="0" b="5080"/>
+            <wp:wrapSquare wrapText="bothSides"/>
+            <wp:docPr id="5" name="Picture 5" descr="Chart, line chart, scatter chart&#10;&#10;Description automatically generated"/>
+            <wp:cNvGraphicFramePr>
+              <a:graphicFrameLocks xmlns:a="http://schemas.openxmlformats.org/drawingml/2006/main" noChangeAspect="1"/>
+            </wp:cNvGraphicFramePr>
+            <a:graphic xmlns:a="http://schemas.openxmlformats.org/drawingml/2006/main">
+              <a:graphicData uri="http://schemas.openxmlformats.org/drawingml/2006/picture">
+                <pic:pic xmlns:pic="http://schemas.openxmlformats.org/drawingml/2006/picture">
+                  <pic:nvPicPr>
+                    <pic:cNvPr id="5" name="Picture 5" descr="Chart, line chart, scatter chart&#10;&#10;Description automatically generated"/>
+                    <pic:cNvPicPr/>
+                  </pic:nvPicPr>
+                  <pic:blipFill>
+                    <a:blip r:embed="rId21">
+                      <a:extLst>
+                        <a:ext uri="{28A0092B-C50C-407E-A947-70E740481C1C}">
+                          <a14:useLocalDpi xmlns:a14="http://schemas.microsoft.com/office/drawing/2010/main" val="0"/>
+                        </a:ext>
+                      </a:extLst>
+                    </a:blip>
+                    <a:stretch>
+                      <a:fillRect/>
+                    </a:stretch>
+                  </pic:blipFill>
+                  <pic:spPr>
+                    <a:xfrm>
+                      <a:off x="0" y="0"/>
+                      <a:ext cx="5947200" cy="1519200"/>
+                    </a:xfrm>
+                    <a:prstGeom prst="rect">
+                      <a:avLst/>
+                    </a:prstGeom>
+                  </pic:spPr>
+                </pic:pic>
+              </a:graphicData>
+            </a:graphic>
+            <wp14:sizeRelH relativeFrom="margin">
+              <wp14:pctWidth>0</wp14:pctWidth>
+            </wp14:sizeRelH>
+            <wp14:sizeRelV relativeFrom="margin">
+              <wp14:pctHeight>0</wp14:pctHeight>
+            </wp14:sizeRelV>
+          </wp:anchor>
+        </w:drawing>
+      </w:r>
       <w:commentRangeStart w:id="43"/>
       <w:commentRangeEnd w:id="43"/>
       <w:r>
@@ -15251,7 +15179,6 @@
         <w:commentReference w:id="43"/>
       </w:r>
     </w:p>
-    <w:p/>
     <w:p>
       <w:pPr>
         <w:pStyle w:val="Caption"/>
@@ -15261,27 +15188,14 @@
       <w:r>
         <w:t xml:space="preserve">Figure </w:t>
       </w:r>
-      <w:r>
-        <w:fldChar w:fldCharType="begin"/>
-      </w:r>
-      <w:r>
-        <w:instrText xml:space="preserve"> SEQ Figure \* ARABIC </w:instrText>
-      </w:r>
-      <w:r>
-        <w:fldChar w:fldCharType="separate"/>
-      </w:r>
-      <w:r>
-        <w:rPr>
-          <w:noProof/>
-        </w:rPr>
-        <w:t>10</w:t>
-      </w:r>
-      <w:r>
-        <w:rPr>
-          <w:noProof/>
-        </w:rPr>
-        <w:fldChar w:fldCharType="end"/>
-      </w:r>
+      <w:fldSimple w:instr=" SEQ Figure \* ARABIC ">
+        <w:r>
+          <w:rPr>
+            <w:noProof/>
+          </w:rPr>
+          <w:t>10</w:t>
+        </w:r>
+      </w:fldSimple>
       <w:r>
         <w:t>: Phase 1 Sensor Data - Anomaly Examples</w:t>
       </w:r>
@@ -15464,11 +15378,7 @@
         <w:t>the proportion of data identified in an</w:t>
       </w:r>
       <w:r>
-        <w:t xml:space="preserve"> anomalous event Note that it is sometimes difficult to even visually determine the duration of an anomalous event. This performance measure is mainly to provide a general understanding of </w:t>
-      </w:r>
-      <w:r>
-        <w:lastRenderedPageBreak/>
-        <w:t xml:space="preserve">whether the model is flagging what appears to be </w:t>
+        <w:t xml:space="preserve"> anomalous event Note that it is sometimes difficult to even visually determine the duration of an anomalous event. This performance measure is mainly to provide a general understanding of whether the model is flagging what appears to be </w:t>
       </w:r>
       <w:proofErr w:type="gramStart"/>
       <w:r>
@@ -15492,6 +15402,7 @@
           <w:b/>
           <w:bCs/>
         </w:rPr>
+        <w:lastRenderedPageBreak/>
         <w:t xml:space="preserve">Initial Event Detection: </w:t>
       </w:r>
       <w:r>
@@ -15592,27 +15503,14 @@
       <w:r>
         <w:t xml:space="preserve">Table </w:t>
       </w:r>
-      <w:r>
-        <w:fldChar w:fldCharType="begin"/>
-      </w:r>
-      <w:r>
-        <w:instrText xml:space="preserve"> SEQ Table \* ARABIC </w:instrText>
-      </w:r>
-      <w:r>
-        <w:fldChar w:fldCharType="separate"/>
-      </w:r>
-      <w:r>
-        <w:rPr>
-          <w:noProof/>
-        </w:rPr>
-        <w:t>1</w:t>
-      </w:r>
-      <w:r>
-        <w:rPr>
-          <w:noProof/>
-        </w:rPr>
-        <w:fldChar w:fldCharType="end"/>
-      </w:r>
+      <w:fldSimple w:instr=" SEQ Table \* ARABIC ">
+        <w:r>
+          <w:rPr>
+            <w:noProof/>
+          </w:rPr>
+          <w:t>1</w:t>
+        </w:r>
+      </w:fldSimple>
       <w:r>
         <w:t>: Qualitative Model Assessment Example</w:t>
       </w:r>
@@ -16280,27 +16178,14 @@
       <w:r>
         <w:t xml:space="preserve">Table </w:t>
       </w:r>
-      <w:r>
-        <w:fldChar w:fldCharType="begin"/>
-      </w:r>
-      <w:r>
-        <w:instrText xml:space="preserve"> SEQ Table \* ARABIC </w:instrText>
-      </w:r>
-      <w:r>
-        <w:fldChar w:fldCharType="separate"/>
-      </w:r>
-      <w:r>
-        <w:rPr>
-          <w:noProof/>
-        </w:rPr>
-        <w:t>3</w:t>
-      </w:r>
-      <w:r>
-        <w:rPr>
-          <w:noProof/>
-        </w:rPr>
-        <w:fldChar w:fldCharType="end"/>
-      </w:r>
+      <w:fldSimple w:instr=" SEQ Table \* ARABIC ">
+        <w:r>
+          <w:rPr>
+            <w:noProof/>
+          </w:rPr>
+          <w:t>3</w:t>
+        </w:r>
+      </w:fldSimple>
       <w:r>
         <w:t>: Phase 1 Model Tests</w:t>
       </w:r>
@@ -17263,7 +17148,6 @@
                 <w:sz w:val="16"/>
                 <w:szCs w:val="16"/>
               </w:rPr>
-              <w:lastRenderedPageBreak/>
               <w:t>12</w:t>
             </w:r>
           </w:p>
@@ -17475,6 +17359,7 @@
                 <w:sz w:val="16"/>
                 <w:szCs w:val="16"/>
               </w:rPr>
+              <w:lastRenderedPageBreak/>
               <w:t>16</w:t>
             </w:r>
           </w:p>
@@ -18932,27 +18817,14 @@
       <w:r>
         <w:t xml:space="preserve">Figure </w:t>
       </w:r>
-      <w:r>
-        <w:fldChar w:fldCharType="begin"/>
-      </w:r>
-      <w:r>
-        <w:instrText xml:space="preserve"> SEQ Figure \* ARABIC </w:instrText>
-      </w:r>
-      <w:r>
-        <w:fldChar w:fldCharType="separate"/>
-      </w:r>
-      <w:r>
-        <w:rPr>
-          <w:noProof/>
-        </w:rPr>
-        <w:t>11</w:t>
-      </w:r>
-      <w:r>
-        <w:rPr>
-          <w:noProof/>
-        </w:rPr>
-        <w:fldChar w:fldCharType="end"/>
-      </w:r>
+      <w:fldSimple w:instr=" SEQ Figure \* ARABIC ">
+        <w:r>
+          <w:rPr>
+            <w:noProof/>
+          </w:rPr>
+          <w:t>11</w:t>
+        </w:r>
+      </w:fldSimple>
       <w:r>
         <w:t>: Phase 1 Model Test Examples</w:t>
       </w:r>
@@ -19019,27 +18891,14 @@
       <w:r>
         <w:t xml:space="preserve">Table </w:t>
       </w:r>
-      <w:r>
-        <w:fldChar w:fldCharType="begin"/>
-      </w:r>
-      <w:r>
-        <w:instrText xml:space="preserve"> SEQ Table \* ARABIC </w:instrText>
-      </w:r>
-      <w:r>
-        <w:fldChar w:fldCharType="separate"/>
-      </w:r>
-      <w:r>
-        <w:rPr>
-          <w:noProof/>
-        </w:rPr>
-        <w:t>4</w:t>
-      </w:r>
-      <w:r>
-        <w:rPr>
-          <w:noProof/>
-        </w:rPr>
-        <w:fldChar w:fldCharType="end"/>
-      </w:r>
+      <w:fldSimple w:instr=" SEQ Table \* ARABIC ">
+        <w:r>
+          <w:rPr>
+            <w:noProof/>
+          </w:rPr>
+          <w:t>4</w:t>
+        </w:r>
+      </w:fldSimple>
       <w:r>
         <w:t>: Phase 2 Model Tests</w:t>
       </w:r>
@@ -19509,7 +19368,6 @@
                 <w:sz w:val="16"/>
                 <w:szCs w:val="16"/>
               </w:rPr>
-              <w:lastRenderedPageBreak/>
               <w:t>2</w:t>
             </w:r>
           </w:p>
@@ -19699,6 +19557,7 @@
                 <w:sz w:val="16"/>
                 <w:szCs w:val="16"/>
               </w:rPr>
+              <w:lastRenderedPageBreak/>
               <w:t>3</w:t>
             </w:r>
           </w:p>
@@ -20324,27 +20183,14 @@
       <w:r>
         <w:t xml:space="preserve">Figure </w:t>
       </w:r>
-      <w:r>
-        <w:fldChar w:fldCharType="begin"/>
-      </w:r>
-      <w:r>
-        <w:instrText xml:space="preserve"> SEQ Figure \* ARABIC </w:instrText>
-      </w:r>
-      <w:r>
-        <w:fldChar w:fldCharType="separate"/>
-      </w:r>
-      <w:r>
-        <w:rPr>
-          <w:noProof/>
-        </w:rPr>
-        <w:t>12</w:t>
-      </w:r>
-      <w:r>
-        <w:rPr>
-          <w:noProof/>
-        </w:rPr>
-        <w:fldChar w:fldCharType="end"/>
-      </w:r>
+      <w:fldSimple w:instr=" SEQ Figure \* ARABIC ">
+        <w:r>
+          <w:rPr>
+            <w:noProof/>
+          </w:rPr>
+          <w:t>12</w:t>
+        </w:r>
+      </w:fldSimple>
       <w:r>
         <w:t>: Phase 2 Model Test Examples</w:t>
       </w:r>
@@ -20607,27 +20453,14 @@
       <w:r>
         <w:t xml:space="preserve">Figure </w:t>
       </w:r>
-      <w:r>
-        <w:fldChar w:fldCharType="begin"/>
-      </w:r>
-      <w:r>
-        <w:instrText xml:space="preserve"> SEQ Figure \* ARABIC </w:instrText>
-      </w:r>
-      <w:r>
-        <w:fldChar w:fldCharType="separate"/>
-      </w:r>
-      <w:r>
-        <w:rPr>
-          <w:noProof/>
-        </w:rPr>
-        <w:t>13</w:t>
-      </w:r>
-      <w:r>
-        <w:rPr>
-          <w:noProof/>
-        </w:rPr>
-        <w:fldChar w:fldCharType="end"/>
-      </w:r>
+      <w:fldSimple w:instr=" SEQ Figure \* ARABIC ">
+        <w:r>
+          <w:rPr>
+            <w:noProof/>
+          </w:rPr>
+          <w:t>13</w:t>
+        </w:r>
+      </w:fldSimple>
       <w:r>
         <w:t>: Dashboard Example</w:t>
       </w:r>
@@ -22135,7 +21968,7 @@
       <w:r>
         <w:t xml:space="preserve">v1.7. </w:t>
       </w:r>
-      <w:hyperlink r:id="rId21" w:history="1"/>
+      <w:hyperlink r:id="rId22" w:history="1"/>
     </w:p>
     <w:p>
       <w:pPr>
@@ -22233,7 +22066,7 @@
       <w:r>
         <w:t xml:space="preserve">Retrieved from </w:t>
       </w:r>
-      <w:hyperlink r:id="rId22" w:history="1">
+      <w:hyperlink r:id="rId23" w:history="1">
         <w:r>
           <w:rPr>
             <w:rStyle w:val="Hyperlink"/>
@@ -22274,7 +22107,7 @@
       <w:r>
         <w:t xml:space="preserve">. Retrieved from </w:t>
       </w:r>
-      <w:hyperlink r:id="rId23" w:history="1">
+      <w:hyperlink r:id="rId24" w:history="1">
         <w:r>
           <w:rPr>
             <w:rStyle w:val="Hyperlink"/>
@@ -22324,7 +22157,7 @@
       <w:r>
         <w:t xml:space="preserve">Retrieved from </w:t>
       </w:r>
-      <w:hyperlink r:id="rId24" w:history="1">
+      <w:hyperlink r:id="rId25" w:history="1">
         <w:r>
           <w:rPr>
             <w:rStyle w:val="Hyperlink"/>
@@ -22377,7 +22210,7 @@
       <w:r>
         <w:t xml:space="preserve">: 1906.03821. Retrieved from </w:t>
       </w:r>
-      <w:hyperlink r:id="rId25" w:history="1">
+      <w:hyperlink r:id="rId26" w:history="1">
         <w:r>
           <w:rPr>
             <w:rStyle w:val="Hyperlink"/>
@@ -22455,7 +22288,7 @@
       <w:r>
         <w:t xml:space="preserve">. Retrieved from </w:t>
       </w:r>
-      <w:hyperlink r:id="rId26" w:history="1">
+      <w:hyperlink r:id="rId27" w:history="1">
         <w:r>
           <w:rPr>
             <w:rStyle w:val="Hyperlink"/>
@@ -22492,7 +22325,7 @@
       <w:r>
         <w:t xml:space="preserve"> January 9, 2020. Retrieved from </w:t>
       </w:r>
-      <w:hyperlink r:id="rId27" w:history="1">
+      <w:hyperlink r:id="rId28" w:history="1">
         <w:r>
           <w:rPr>
             <w:rStyle w:val="Hyperlink"/>
@@ -22536,7 +22369,7 @@
       <w:r>
         <w:t xml:space="preserve">Retrieved from </w:t>
       </w:r>
-      <w:hyperlink r:id="rId28" w:history="1">
+      <w:hyperlink r:id="rId29" w:history="1">
         <w:r>
           <w:rPr>
             <w:rStyle w:val="Hyperlink"/>
@@ -22571,7 +22404,7 @@
       <w:r>
         <w:t xml:space="preserve">May 31, 2021. Retrieved from </w:t>
       </w:r>
-      <w:hyperlink r:id="rId29" w:history="1">
+      <w:hyperlink r:id="rId30" w:history="1">
         <w:r>
           <w:rPr>
             <w:rStyle w:val="Hyperlink"/>
@@ -27081,23 +26914,7 @@
                 <w:sz w:val="16"/>
                 <w:szCs w:val="16"/>
               </w:rPr>
-              <w:t xml:space="preserve">Catches most </w:t>
-            </w:r>
-            <w:r>
-              <w:rPr>
-                <w:color w:val="2A4F1C" w:themeColor="accent2" w:themeShade="80"/>
-                <w:sz w:val="16"/>
-                <w:szCs w:val="16"/>
-              </w:rPr>
-              <w:t xml:space="preserve">of </w:t>
-            </w:r>
-            <w:r>
-              <w:rPr>
-                <w:color w:val="2A4F1C" w:themeColor="accent2" w:themeShade="80"/>
-                <w:sz w:val="16"/>
-                <w:szCs w:val="16"/>
-              </w:rPr>
-              <w:t>event anomalies, mislabels some clearly normal data.</w:t>
+              <w:t>Catches most of event anomalies, mislabels some clearly normal data.</w:t>
             </w:r>
           </w:p>
         </w:tc>
@@ -27324,23 +27141,7 @@
                 <w:sz w:val="16"/>
                 <w:szCs w:val="16"/>
               </w:rPr>
-              <w:t>Catches most</w:t>
-            </w:r>
-            <w:r>
-              <w:rPr>
-                <w:color w:val="2A4F1C" w:themeColor="accent2" w:themeShade="80"/>
-                <w:sz w:val="16"/>
-                <w:szCs w:val="16"/>
-              </w:rPr>
-              <w:t xml:space="preserve"> of</w:t>
-            </w:r>
-            <w:r>
-              <w:rPr>
-                <w:color w:val="2A4F1C" w:themeColor="accent2" w:themeShade="80"/>
-                <w:sz w:val="16"/>
-                <w:szCs w:val="16"/>
-              </w:rPr>
-              <w:t xml:space="preserve"> event anomalies, mislabels some clearly normal data.</w:t>
+              <w:t>Catches most of event anomalies, mislabels some clearly normal data.</w:t>
             </w:r>
           </w:p>
         </w:tc>
@@ -27735,15 +27536,7 @@
                 <w:sz w:val="16"/>
                 <w:szCs w:val="16"/>
               </w:rPr>
-              <w:t>30</w:t>
-            </w:r>
-            <w:r>
-              <w:rPr>
-                <w:color w:val="2A4F1C" w:themeColor="accent2" w:themeShade="80"/>
-                <w:sz w:val="16"/>
-                <w:szCs w:val="16"/>
-              </w:rPr>
-              <w:t xml:space="preserve"> min</w:t>
+              <w:t>30 min</w:t>
             </w:r>
           </w:p>
         </w:tc>
@@ -27962,15 +27755,7 @@
                 <w:sz w:val="16"/>
                 <w:szCs w:val="16"/>
               </w:rPr>
-              <w:t>1</w:t>
-            </w:r>
-            <w:r>
-              <w:rPr>
-                <w:color w:val="2A4F1C" w:themeColor="accent2" w:themeShade="80"/>
-                <w:sz w:val="16"/>
-                <w:szCs w:val="16"/>
-              </w:rPr>
-              <w:t xml:space="preserve"> hr</w:t>
+              <w:t>1 hr</w:t>
             </w:r>
           </w:p>
         </w:tc>
@@ -28189,23 +27974,7 @@
                 <w:sz w:val="16"/>
                 <w:szCs w:val="16"/>
               </w:rPr>
-              <w:t>2</w:t>
-            </w:r>
-            <w:r>
-              <w:rPr>
-                <w:color w:val="2A4F1C" w:themeColor="accent2" w:themeShade="80"/>
-                <w:sz w:val="16"/>
-                <w:szCs w:val="16"/>
-              </w:rPr>
-              <w:t xml:space="preserve"> </w:t>
-            </w:r>
-            <w:r>
-              <w:rPr>
-                <w:color w:val="2A4F1C" w:themeColor="accent2" w:themeShade="80"/>
-                <w:sz w:val="16"/>
-                <w:szCs w:val="16"/>
-              </w:rPr>
-              <w:t>hr</w:t>
+              <w:t>2 hr</w:t>
             </w:r>
           </w:p>
         </w:tc>
@@ -28636,15 +28405,7 @@
                 <w:sz w:val="16"/>
                 <w:szCs w:val="16"/>
               </w:rPr>
-              <w:t xml:space="preserve">1 </w:t>
-            </w:r>
-            <w:r>
-              <w:rPr>
-                <w:color w:val="2A4F1C" w:themeColor="accent2" w:themeShade="80"/>
-                <w:sz w:val="16"/>
-                <w:szCs w:val="16"/>
-              </w:rPr>
-              <w:t>hr</w:t>
+              <w:t>1 hr</w:t>
             </w:r>
           </w:p>
         </w:tc>
@@ -28856,15 +28617,7 @@
                 <w:sz w:val="16"/>
                 <w:szCs w:val="16"/>
               </w:rPr>
-              <w:t>15</w:t>
-            </w:r>
-            <w:r>
-              <w:rPr>
-                <w:color w:val="2A4F1C" w:themeColor="accent2" w:themeShade="80"/>
-                <w:sz w:val="16"/>
-                <w:szCs w:val="16"/>
-              </w:rPr>
-              <w:t xml:space="preserve"> min</w:t>
+              <w:t>15 min</w:t>
             </w:r>
           </w:p>
         </w:tc>
@@ -29076,23 +28829,7 @@
                 <w:sz w:val="16"/>
                 <w:szCs w:val="16"/>
               </w:rPr>
-              <w:t>1</w:t>
-            </w:r>
-            <w:r>
-              <w:rPr>
-                <w:color w:val="2A4F1C" w:themeColor="accent2" w:themeShade="80"/>
-                <w:sz w:val="16"/>
-                <w:szCs w:val="16"/>
-              </w:rPr>
-              <w:t xml:space="preserve"> </w:t>
-            </w:r>
-            <w:r>
-              <w:rPr>
-                <w:color w:val="2A4F1C" w:themeColor="accent2" w:themeShade="80"/>
-                <w:sz w:val="16"/>
-                <w:szCs w:val="16"/>
-              </w:rPr>
-              <w:t>hr</w:t>
+              <w:t>1 hr</w:t>
             </w:r>
           </w:p>
         </w:tc>
@@ -29151,23 +28888,7 @@
                 <w:sz w:val="16"/>
                 <w:szCs w:val="16"/>
               </w:rPr>
-              <w:t xml:space="preserve">Catches most </w:t>
-            </w:r>
-            <w:r>
-              <w:rPr>
-                <w:color w:val="2A4F1C" w:themeColor="accent2" w:themeShade="80"/>
-                <w:sz w:val="16"/>
-                <w:szCs w:val="16"/>
-              </w:rPr>
-              <w:t xml:space="preserve">of </w:t>
-            </w:r>
-            <w:r>
-              <w:rPr>
-                <w:color w:val="2A4F1C" w:themeColor="accent2" w:themeShade="80"/>
-                <w:sz w:val="16"/>
-                <w:szCs w:val="16"/>
-              </w:rPr>
-              <w:t>event anomalies, mislabels some clearly normal data.</w:t>
+              <w:t>Catches most of event anomalies, mislabels some clearly normal data.</w:t>
             </w:r>
           </w:p>
         </w:tc>
@@ -29378,23 +29099,7 @@
                 <w:sz w:val="16"/>
                 <w:szCs w:val="16"/>
               </w:rPr>
-              <w:t>Catches most</w:t>
-            </w:r>
-            <w:r>
-              <w:rPr>
-                <w:color w:val="2A4F1C" w:themeColor="accent2" w:themeShade="80"/>
-                <w:sz w:val="16"/>
-                <w:szCs w:val="16"/>
-              </w:rPr>
-              <w:t xml:space="preserve"> of</w:t>
-            </w:r>
-            <w:r>
-              <w:rPr>
-                <w:color w:val="2A4F1C" w:themeColor="accent2" w:themeShade="80"/>
-                <w:sz w:val="16"/>
-                <w:szCs w:val="16"/>
-              </w:rPr>
-              <w:t xml:space="preserve"> event anomalies, mislabels some clearly normal data.</w:t>
+              <w:t>Catches most of event anomalies, mislabels some clearly normal data.</w:t>
             </w:r>
           </w:p>
         </w:tc>
@@ -30847,15 +30552,7 @@
                 <w:sz w:val="16"/>
                 <w:szCs w:val="16"/>
               </w:rPr>
-              <w:t>1</w:t>
-            </w:r>
-            <w:r>
-              <w:rPr>
-                <w:color w:val="2A4F1C" w:themeColor="accent2" w:themeShade="80"/>
-                <w:sz w:val="16"/>
-                <w:szCs w:val="16"/>
-              </w:rPr>
-              <w:t xml:space="preserve"> hr</w:t>
+              <w:t>1 hr</w:t>
             </w:r>
           </w:p>
         </w:tc>
@@ -31126,15 +30823,7 @@
                 <w:sz w:val="16"/>
                 <w:szCs w:val="16"/>
               </w:rPr>
-              <w:t>Catches most of event anomalies</w:t>
-            </w:r>
-            <w:r>
-              <w:rPr>
-                <w:color w:val="2A4F1C" w:themeColor="accent2" w:themeShade="80"/>
-                <w:sz w:val="16"/>
-                <w:szCs w:val="16"/>
-              </w:rPr>
-              <w:t>. Data not pre-labelled seems reasonably anomalous.</w:t>
+              <w:t>Catches most of event anomalies. Data not pre-labelled seems reasonably anomalous.</w:t>
             </w:r>
           </w:p>
         </w:tc>
@@ -31560,23 +31249,7 @@
                 <w:sz w:val="16"/>
                 <w:szCs w:val="16"/>
               </w:rPr>
-              <w:t>Catches most</w:t>
-            </w:r>
-            <w:r>
-              <w:rPr>
-                <w:color w:val="2A4F1C" w:themeColor="accent2" w:themeShade="80"/>
-                <w:sz w:val="16"/>
-                <w:szCs w:val="16"/>
-              </w:rPr>
-              <w:t xml:space="preserve"> of</w:t>
-            </w:r>
-            <w:r>
-              <w:rPr>
-                <w:color w:val="2A4F1C" w:themeColor="accent2" w:themeShade="80"/>
-                <w:sz w:val="16"/>
-                <w:szCs w:val="16"/>
-              </w:rPr>
-              <w:t xml:space="preserve"> event anomalies, mislabels some clearly normal data.</w:t>
+              <w:t>Catches most of event anomalies, mislabels some clearly normal data.</w:t>
             </w:r>
           </w:p>
         </w:tc>
@@ -31780,23 +31453,7 @@
                 <w:sz w:val="16"/>
                 <w:szCs w:val="16"/>
               </w:rPr>
-              <w:t>Catches most</w:t>
-            </w:r>
-            <w:r>
-              <w:rPr>
-                <w:color w:val="2A4F1C" w:themeColor="accent2" w:themeShade="80"/>
-                <w:sz w:val="16"/>
-                <w:szCs w:val="16"/>
-              </w:rPr>
-              <w:t xml:space="preserve"> of</w:t>
-            </w:r>
-            <w:r>
-              <w:rPr>
-                <w:color w:val="2A4F1C" w:themeColor="accent2" w:themeShade="80"/>
-                <w:sz w:val="16"/>
-                <w:szCs w:val="16"/>
-              </w:rPr>
-              <w:t xml:space="preserve"> event anomalies, mislabels some clearly normal data.</w:t>
+              <w:t>Catches most of event anomalies, mislabels some clearly normal data.</w:t>
             </w:r>
           </w:p>
         </w:tc>
@@ -32009,15 +31666,7 @@
                 <w:sz w:val="16"/>
                 <w:szCs w:val="16"/>
               </w:rPr>
-              <w:t xml:space="preserve">Catches some part of anomalous events, </w:t>
-            </w:r>
-            <w:r>
-              <w:rPr>
-                <w:color w:val="2A4F1C" w:themeColor="accent2" w:themeShade="80"/>
-                <w:sz w:val="16"/>
-                <w:szCs w:val="16"/>
-              </w:rPr>
-              <w:t>jumps only labels a couple points.</w:t>
+              <w:t>Catches some part of anomalous events, jumps only labels a couple points.</w:t>
             </w:r>
           </w:p>
         </w:tc>
@@ -32169,15 +31818,7 @@
                 <w:sz w:val="16"/>
                 <w:szCs w:val="16"/>
               </w:rPr>
-              <w:t>2</w:t>
-            </w:r>
-            <w:r>
-              <w:rPr>
-                <w:color w:val="2A4F1C" w:themeColor="accent2" w:themeShade="80"/>
-                <w:sz w:val="16"/>
-                <w:szCs w:val="16"/>
-              </w:rPr>
-              <w:t xml:space="preserve"> hr</w:t>
+              <w:t>2 hr</w:t>
             </w:r>
           </w:p>
         </w:tc>
@@ -32358,15 +31999,7 @@
                 <w:sz w:val="16"/>
                 <w:szCs w:val="16"/>
               </w:rPr>
-              <w:t>4</w:t>
-            </w:r>
-            <w:r>
-              <w:rPr>
-                <w:color w:val="2A4F1C" w:themeColor="accent2" w:themeShade="80"/>
-                <w:sz w:val="16"/>
-                <w:szCs w:val="16"/>
-              </w:rPr>
-              <w:t>8</w:t>
+              <w:t>48</w:t>
             </w:r>
           </w:p>
         </w:tc>
@@ -32396,15 +32029,7 @@
                 <w:sz w:val="16"/>
                 <w:szCs w:val="16"/>
               </w:rPr>
-              <w:t>12</w:t>
-            </w:r>
-            <w:r>
-              <w:rPr>
-                <w:color w:val="2A4F1C" w:themeColor="accent2" w:themeShade="80"/>
-                <w:sz w:val="16"/>
-                <w:szCs w:val="16"/>
-              </w:rPr>
-              <w:t xml:space="preserve"> hr</w:t>
+              <w:t>12 hr</w:t>
             </w:r>
           </w:p>
         </w:tc>
@@ -33270,15 +32895,7 @@
                 <w:sz w:val="16"/>
                 <w:szCs w:val="16"/>
               </w:rPr>
-              <w:t>2</w:t>
-            </w:r>
-            <w:r>
-              <w:rPr>
-                <w:color w:val="2A4F1C" w:themeColor="accent2" w:themeShade="80"/>
-                <w:sz w:val="16"/>
-                <w:szCs w:val="16"/>
-              </w:rPr>
-              <w:t xml:space="preserve"> hr</w:t>
+              <w:t>2 hr</w:t>
             </w:r>
           </w:p>
         </w:tc>
@@ -33335,15 +32952,7 @@
                 <w:sz w:val="16"/>
                 <w:szCs w:val="16"/>
               </w:rPr>
-              <w:t>Catches most of event anomalies, will label window length of anomalies after a jump</w:t>
-            </w:r>
-            <w:r>
-              <w:rPr>
-                <w:color w:val="2A4F1C" w:themeColor="accent2" w:themeShade="80"/>
-                <w:sz w:val="16"/>
-                <w:szCs w:val="16"/>
-              </w:rPr>
-              <w:t>.</w:t>
+              <w:t>Catches most of event anomalies, will label window length of anomalies after a jump.</w:t>
             </w:r>
           </w:p>
         </w:tc>
@@ -33547,15 +33156,7 @@
                 <w:sz w:val="16"/>
                 <w:szCs w:val="16"/>
               </w:rPr>
-              <w:t>Catches most of event anomalies, will label window length of anomalies after a jump</w:t>
-            </w:r>
-            <w:r>
-              <w:rPr>
-                <w:color w:val="2A4F1C" w:themeColor="accent2" w:themeShade="80"/>
-                <w:sz w:val="16"/>
-                <w:szCs w:val="16"/>
-              </w:rPr>
-              <w:t>.</w:t>
+              <w:t>Catches most of event anomalies, will label window length of anomalies after a jump.</w:t>
             </w:r>
           </w:p>
         </w:tc>
@@ -34831,9 +34432,9 @@
     <w:p/>
     <w:p/>
     <w:sectPr>
-      <w:headerReference w:type="default" r:id="rId30"/>
-      <w:footerReference w:type="default" r:id="rId31"/>
-      <w:headerReference w:type="first" r:id="rId32"/>
+      <w:headerReference w:type="default" r:id="rId31"/>
+      <w:footerReference w:type="default" r:id="rId32"/>
+      <w:headerReference w:type="first" r:id="rId33"/>
       <w:pgSz w:w="12240" w:h="15840"/>
       <w:pgMar w:top="1440" w:right="1440" w:bottom="1440" w:left="1440" w:header="708" w:footer="708" w:gutter="0"/>
       <w:pgNumType w:start="0"/>
@@ -42840,7 +42441,7 @@
     <w:charset w:val="00"/>
     <w:family w:val="roman"/>
     <w:pitch w:val="variable"/>
-    <w:sig w:usb0="E0002AFF" w:usb1="C0007843" w:usb2="00000009" w:usb3="00000000" w:csb0="000001FF" w:csb1="00000000"/>
+    <w:sig w:usb0="E0002EFF" w:usb1="C000785B" w:usb2="00000009" w:usb3="00000000" w:csb0="000001FF" w:csb1="00000000"/>
   </w:font>
   <w:font w:name="Courier New">
     <w:panose1 w:val="02070309020205020404"/>
@@ -42861,14 +42462,14 @@
     <w:charset w:val="00"/>
     <w:family w:val="swiss"/>
     <w:pitch w:val="variable"/>
-    <w:sig w:usb0="E0002AFF" w:usb1="4000ACFF" w:usb2="00000001" w:usb3="00000000" w:csb0="000001FF" w:csb1="00000000"/>
+    <w:sig w:usb0="E4002EFF" w:usb1="C000247B" w:usb2="00000009" w:usb3="00000000" w:csb0="000001FF" w:csb1="00000000"/>
   </w:font>
   <w:font w:name="Calibri Light">
     <w:panose1 w:val="020F0302020204030204"/>
     <w:charset w:val="00"/>
     <w:family w:val="swiss"/>
     <w:pitch w:val="variable"/>
-    <w:sig w:usb0="A0002AEF" w:usb1="4000207B" w:usb2="00000000" w:usb3="00000000" w:csb0="000001FF" w:csb1="00000000"/>
+    <w:sig w:usb0="E4002EFF" w:usb1="C000247B" w:usb2="00000009" w:usb3="00000000" w:csb0="000001FF" w:csb1="00000000"/>
   </w:font>
   <w:font w:name="Segoe UI">
     <w:panose1 w:val="020B0502040204020203"/>
@@ -42928,6 +42529,7 @@
     <w:rsid w:val="006B66F3"/>
     <w:rsid w:val="006F50A7"/>
     <w:rsid w:val="00721F65"/>
+    <w:rsid w:val="0072275A"/>
     <w:rsid w:val="00766C20"/>
     <w:rsid w:val="007A00C0"/>
     <w:rsid w:val="007B77ED"/>

</xml_diff>